<commit_message>
Updated my read me instructions
</commit_message>
<xml_diff>
--- a/README_SETUP_INSTRUCTIONS.docx
+++ b/README_SETUP_INSTRUCTIONS.docx
@@ -1781,7 +1781,25 @@
           <w:sz w:val="28"/>
           <w:szCs w:val="28"/>
         </w:rPr>
-        <w:t>Step 1: Create a folder where you want to clone the repo, and this folder only needs to have 1 sub folder = Notes</w:t>
+        <w:t xml:space="preserve">Step 1: Create a folder where you want to clone the repo, and this folder only </w:t>
+      </w:r>
+      <w:proofErr w:type="gramStart"/>
+      <w:r>
+        <w:rPr>
+          <w:rFonts w:ascii="Times New Roman" w:hAnsi="Times New Roman" w:cs="Times New Roman"/>
+          <w:sz w:val="28"/>
+          <w:szCs w:val="28"/>
+        </w:rPr>
+        <w:t>needs to have</w:t>
+      </w:r>
+      <w:proofErr w:type="gramEnd"/>
+      <w:r>
+        <w:rPr>
+          <w:rFonts w:ascii="Times New Roman" w:hAnsi="Times New Roman" w:cs="Times New Roman"/>
+          <w:sz w:val="28"/>
+          <w:szCs w:val="28"/>
+        </w:rPr>
+        <w:t xml:space="preserve"> 1 sub folder = Notes</w:t>
       </w:r>
     </w:p>
     <w:p>
@@ -1815,7 +1833,25 @@
           <w:sz w:val="28"/>
           <w:szCs w:val="28"/>
         </w:rPr>
-        <w:t>Step3: Rename this folder, return back to github desktop and locate this folder so github known about it</w:t>
+        <w:t xml:space="preserve">Step3: Rename this folder, return back to github desktop and locate this folder so github </w:t>
+      </w:r>
+      <w:proofErr w:type="gramStart"/>
+      <w:r>
+        <w:rPr>
+          <w:rFonts w:ascii="Times New Roman" w:hAnsi="Times New Roman" w:cs="Times New Roman"/>
+          <w:sz w:val="28"/>
+          <w:szCs w:val="28"/>
+        </w:rPr>
+        <w:t>known</w:t>
+      </w:r>
+      <w:proofErr w:type="gramEnd"/>
+      <w:r>
+        <w:rPr>
+          <w:rFonts w:ascii="Times New Roman" w:hAnsi="Times New Roman" w:cs="Times New Roman"/>
+          <w:sz w:val="28"/>
+          <w:szCs w:val="28"/>
+        </w:rPr>
+        <w:t xml:space="preserve"> about it</w:t>
       </w:r>
     </w:p>
     <w:p>
@@ -1969,13 +2005,23 @@
           <w:szCs w:val="28"/>
         </w:rPr>
       </w:pPr>
-      <w:r>
-        <w:rPr>
-          <w:rFonts w:ascii="Times New Roman" w:hAnsi="Times New Roman" w:cs="Times New Roman"/>
-          <w:sz w:val="28"/>
-          <w:szCs w:val="28"/>
-        </w:rPr>
-        <w:t>python Django dependencies</w:t>
+      <w:proofErr w:type="gramStart"/>
+      <w:r>
+        <w:rPr>
+          <w:rFonts w:ascii="Times New Roman" w:hAnsi="Times New Roman" w:cs="Times New Roman"/>
+          <w:sz w:val="28"/>
+          <w:szCs w:val="28"/>
+        </w:rPr>
+        <w:t>python</w:t>
+      </w:r>
+      <w:proofErr w:type="gramEnd"/>
+      <w:r>
+        <w:rPr>
+          <w:rFonts w:ascii="Times New Roman" w:hAnsi="Times New Roman" w:cs="Times New Roman"/>
+          <w:sz w:val="28"/>
+          <w:szCs w:val="28"/>
+        </w:rPr>
+        <w:t xml:space="preserve"> Django dependencies</w:t>
       </w:r>
     </w:p>
     <w:p>
@@ -2254,66 +2300,6 @@
     </w:p>
     <w:p>
       <w:pPr>
-        <w:rPr>
-          <w:rFonts w:ascii="Times New Roman" w:hAnsi="Times New Roman" w:cs="Times New Roman"/>
-          <w:sz w:val="28"/>
-          <w:szCs w:val="28"/>
-        </w:rPr>
-      </w:pPr>
-      <w:r>
-        <w:rPr>
-          <w:rFonts w:ascii="Times New Roman" w:hAnsi="Times New Roman" w:cs="Times New Roman"/>
-          <w:sz w:val="28"/>
-          <w:szCs w:val="28"/>
-        </w:rPr>
-        <w:t>Start with the “python.manage.py tailwind start command”</w:t>
-      </w:r>
-    </w:p>
-    <w:tbl>
-      <w:tblPr>
-        <w:tblStyle w:val="TableGrid"/>
-        <w:tblW w:w="0" w:type="auto"/>
-        <w:tblLook w:val="04A0" w:firstRow="1" w:lastRow="0" w:firstColumn="1" w:lastColumn="0" w:noHBand="0" w:noVBand="1"/>
-      </w:tblPr>
-      <w:tblGrid>
-        <w:gridCol w:w="9016"/>
-      </w:tblGrid>
-      <w:tr>
-        <w:tc>
-          <w:tcPr>
-            <w:tcW w:w="9016" w:type="dxa"/>
-          </w:tcPr>
-          <w:p>
-            <w:pPr>
-              <w:rPr>
-                <w:rFonts w:ascii="Times New Roman" w:hAnsi="Times New Roman" w:cs="Times New Roman"/>
-                <w:sz w:val="28"/>
-                <w:szCs w:val="28"/>
-              </w:rPr>
-            </w:pPr>
-            <w:r>
-              <w:rPr>
-                <w:rFonts w:ascii="Times New Roman" w:hAnsi="Times New Roman" w:cs="Times New Roman"/>
-                <w:sz w:val="28"/>
-                <w:szCs w:val="28"/>
-              </w:rPr>
-              <w:t>python manage.py tailwind start</w:t>
-            </w:r>
-          </w:p>
-        </w:tc>
-      </w:tr>
-    </w:tbl>
-    <w:p>
-      <w:pPr>
-        <w:rPr>
-          <w:rFonts w:ascii="Times New Roman" w:hAnsi="Times New Roman" w:cs="Times New Roman"/>
-          <w:sz w:val="28"/>
-          <w:szCs w:val="28"/>
-        </w:rPr>
-      </w:pPr>
-    </w:p>
-    <w:p>
-      <w:pPr>
         <w:ind w:left="2160" w:firstLine="720"/>
         <w:rPr>
           <w:rFonts w:ascii="Times New Roman" w:hAnsi="Times New Roman" w:cs="Times New Roman"/>
@@ -2483,7 +2469,25 @@
           <w:sz w:val="28"/>
           <w:szCs w:val="28"/>
         </w:rPr>
-        <w:t>Run this command this in CMD in the crm directory</w:t>
+        <w:t xml:space="preserve">Run this </w:t>
+      </w:r>
+      <w:proofErr w:type="gramStart"/>
+      <w:r>
+        <w:rPr>
+          <w:rFonts w:ascii="Times New Roman" w:hAnsi="Times New Roman" w:cs="Times New Roman"/>
+          <w:sz w:val="28"/>
+          <w:szCs w:val="28"/>
+        </w:rPr>
+        <w:t>command this</w:t>
+      </w:r>
+      <w:proofErr w:type="gramEnd"/>
+      <w:r>
+        <w:rPr>
+          <w:rFonts w:ascii="Times New Roman" w:hAnsi="Times New Roman" w:cs="Times New Roman"/>
+          <w:sz w:val="28"/>
+          <w:szCs w:val="28"/>
+        </w:rPr>
+        <w:t xml:space="preserve"> in CMD in the crm directory</w:t>
       </w:r>
     </w:p>
     <w:tbl>

</xml_diff>